<commit_message>
receituario com cabecalho ok, dados do paciente ok, rodape ok. falta so alinhar medicamentos
</commit_message>
<xml_diff>
--- a/modelos/template_receituario_dynamic.docx
+++ b/modelos/template_receituario_dynamic.docx
@@ -4,14 +4,13 @@
   <w:body>
     <w:p>
       <w:pPr>
-        <w:spacing w:before="40" w:after="40" w:line="240" w:lineRule="auto"/>
         <w:jc w:val="center"/>
       </w:pPr>
       <w:r>
         <w:rPr>
           <w:b/>
           <w:bCs/>
-          <w:sz w:val="20"/>
+          <w:sz w:val="32"/>
           <w:szCs w:val="20"/>
           <w:u w:val="single"/>
         </w:rPr>
@@ -20,7 +19,6 @@
     </w:p>
     <w:p>
       <w:pPr>
-        <w:spacing w:before="40" w:after="40" w:line="240" w:lineRule="auto"/>
         <w:rPr>
           <w:bCs/>
           <w:sz w:val="24"/>
@@ -30,14 +28,23 @@
       <w:r>
         <w:rPr>
           <w:b/>
-        </w:rPr>
-        <w:t>Nome: {{nome_paciente}}</w:t>
+          <w:sz w:val="28"/>
+        </w:rPr>
+        <w:t>Nome: {{ nome_paciente }}</w:t>
+      </w:r>
+      <w:r>
         <w:br/>
-        <w:t>Data de nascimento: {{data_nascimento}} ({{idade}} anos)</w:t>
+      </w:r>
+      <w:r>
+        <w:rPr>
+          <w:b w:val="0"/>
+          <w:sz w:val="20"/>
+        </w:rPr>
+        <w:t>Data de nascimento: {{ data_nascimento }} ({{ idade }} anos)</w:t>
         <w:br/>
-        <w:t>Sexo: {{sexo}}</w:t>
+        <w:t>Sexo: {{ sexo }}</w:t>
         <w:br/>
-        <w:t>CNS: {{cns}}</w:t>
+        <w:t>CNS: {{ cns }}</w:t>
       </w:r>
     </w:p>
     <w:p>
@@ -52,97 +59,267 @@
     </w:p>
     <w:p>
       <w:pPr>
-        <w:spacing w:after="40" w:before="40" w:line="240" w:lineRule="auto"/>
-        <w:jc w:val="left"/>
+        <w:spacing w:after="0"/>
+        <w:jc w:val="both"/>
         <w:rPr>
           <w:b/>
           <w:sz w:val="28"/>
         </w:rPr>
       </w:pPr>
       <w:r>
-        <w:rPr>
-          <w:sz w:val="22"/>
-        </w:rPr>
         <w:t>{{ medicamentos_texto }}</w:t>
       </w:r>
     </w:p>
     <w:p>
       <w:pPr>
+        <w:spacing w:after="0"/>
+        <w:jc w:val="right"/>
+        <w:rPr>
+          <w:sz w:val="20"/>
+        </w:rPr>
+      </w:pPr>
+      <w:r>
+        <w:rPr>
+          <w:sz w:val="24"/>
+          <w:szCs w:val="28"/>
+        </w:rPr>
+        <w:t xml:space="preserve">Atalaia do Norte - AM, ___ de ________ </w:t>
+      </w:r>
+      <w:proofErr w:type="spellStart"/>
+      <w:r>
+        <w:rPr>
+          <w:sz w:val="24"/>
+          <w:szCs w:val="28"/>
+        </w:rPr>
+        <w:t>de</w:t>
+      </w:r>
+      <w:proofErr w:type="spellEnd"/>
+      <w:r>
+        <w:rPr>
+          <w:sz w:val="24"/>
+          <w:szCs w:val="28"/>
+        </w:rPr>
+        <w:t xml:space="preserve"> _________</w:t>
+      </w:r>
+    </w:p>
+    <w:p>
+      <w:pPr>
+        <w:spacing w:after="0"/>
+      </w:pPr>
+    </w:p>
+    <w:p>
+      <w:pPr>
+        <w:spacing w:after="0"/>
+      </w:pPr>
+    </w:p>
+    <w:p>
+      <w:pPr>
+        <w:spacing w:after="0"/>
         <w:jc w:val="center"/>
       </w:pPr>
+    </w:p>
+    <w:p>
+      <w:pPr>
+        <w:spacing w:after="0"/>
+        <w:jc w:val="center"/>
+      </w:pPr>
+    </w:p>
+    <w:p>
+      <w:pPr>
+        <w:spacing w:after="0"/>
+        <w:jc w:val="center"/>
+      </w:pPr>
+    </w:p>
+    <w:p>
+      <w:pPr>
+        <w:spacing w:after="0"/>
+        <w:jc w:val="center"/>
+      </w:pPr>
+    </w:p>
+    <w:p>
+      <w:pPr>
+        <w:spacing w:after="0"/>
+        <w:jc w:val="center"/>
+      </w:pPr>
+    </w:p>
+    <w:p>
+      <w:pPr>
+        <w:spacing w:after="0"/>
+        <w:jc w:val="center"/>
+      </w:pPr>
+    </w:p>
+    <w:p>
+      <w:pPr>
+        <w:spacing w:after="0"/>
+        <w:jc w:val="center"/>
+      </w:pPr>
       <w:r>
+        <w:t>__________</w:t>
+      </w:r>
+      <w:r>
+        <w:t>_____________________________</w:t>
+      </w:r>
+      <w:r>
+        <w:t>_______________</w:t>
+      </w:r>
+    </w:p>
+    <w:p>
+      <w:pPr>
+        <w:spacing w:after="0" w:line="240" w:lineRule="auto"/>
+        <w:jc w:val="center"/>
+        <w:rPr>
+          <w:szCs w:val="12"/>
+        </w:rPr>
+      </w:pPr>
+      <w:r>
+        <w:rPr>
+          <w:szCs w:val="12"/>
+        </w:rPr>
+        <w:t>PROFISSIONAL</w:t>
+      </w:r>
+    </w:p>
+    <w:p>
+      <w:pPr>
+        <w:spacing w:after="0" w:line="240" w:lineRule="auto"/>
+        <w:jc w:val="center"/>
+        <w:rPr>
+          <w:szCs w:val="12"/>
+        </w:rPr>
+      </w:pPr>
+      <w:r>
+        <w:rPr>
+          <w:szCs w:val="12"/>
+        </w:rPr>
+        <w:t>ATENÇÃO PRIMÁRIA A SÁUDE – ATALAIA DO NORTE – AM</w:t>
+      </w:r>
+    </w:p>
+    <w:p>
+      <w:pPr>
+        <w:spacing w:after="0" w:line="240" w:lineRule="auto"/>
+        <w:jc w:val="center"/>
         <w:rPr>
           <w:sz w:val="20"/>
-        </w:rPr>
-        <w:t>Atalaia do Norte - AM, ___ de ________ de _________</w:t>
+          <w:szCs w:val="12"/>
+        </w:rPr>
+      </w:pPr>
+    </w:p>
+    <w:p>
+      <w:pPr>
+        <w:spacing w:after="0" w:line="240" w:lineRule="auto"/>
+        <w:rPr>
+          <w:b/>
+          <w:sz w:val="20"/>
+          <w:szCs w:val="12"/>
+        </w:rPr>
+      </w:pPr>
+    </w:p>
+    <w:p>
+      <w:pPr>
+        <w:spacing w:after="0" w:line="240" w:lineRule="auto"/>
+        <w:rPr>
+          <w:b/>
+          <w:sz w:val="20"/>
+          <w:szCs w:val="12"/>
+        </w:rPr>
+      </w:pPr>
+    </w:p>
+    <w:p>
+      <w:pPr>
+        <w:spacing w:after="0" w:line="240" w:lineRule="auto"/>
+        <w:rPr>
+          <w:b/>
+          <w:sz w:val="20"/>
+          <w:szCs w:val="12"/>
+        </w:rPr>
+      </w:pPr>
+      <w:r>
+        <w:rPr>
+          <w:b/>
+          <w:sz w:val="20"/>
+          <w:szCs w:val="12"/>
+        </w:rPr>
+        <w:t>HIPERDIA – INFORMAÇÃO</w:t>
+      </w:r>
+    </w:p>
+    <w:p>
+      <w:pPr>
+        <w:spacing w:after="0" w:line="240" w:lineRule="auto"/>
+        <w:rPr>
+          <w:i/>
+          <w:sz w:val="20"/>
+          <w:szCs w:val="12"/>
+        </w:rPr>
+      </w:pPr>
+      <w:r>
+        <w:rPr>
+          <w:i/>
+          <w:sz w:val="20"/>
+          <w:szCs w:val="12"/>
+        </w:rPr>
+        <w:t xml:space="preserve">Tratamento para Hipertensão – </w:t>
+      </w:r>
+      <w:proofErr w:type="spellStart"/>
+      <w:r>
+        <w:rPr>
+          <w:i/>
+          <w:sz w:val="20"/>
+          <w:szCs w:val="12"/>
+        </w:rPr>
+        <w:t>ultima</w:t>
+      </w:r>
+      <w:proofErr w:type="spellEnd"/>
+      <w:r>
+        <w:rPr>
+          <w:i/>
+          <w:sz w:val="20"/>
+          <w:szCs w:val="12"/>
+        </w:rPr>
+        <w:t xml:space="preserve"> atualização – (data </w:t>
+      </w:r>
+      <w:proofErr w:type="spellStart"/>
+      <w:r>
+        <w:rPr>
+          <w:i/>
+          <w:sz w:val="20"/>
+          <w:szCs w:val="12"/>
+        </w:rPr>
+        <w:t>updated_</w:t>
+      </w:r>
+      <w:proofErr w:type="gramStart"/>
+      <w:r>
+        <w:rPr>
+          <w:i/>
+          <w:sz w:val="20"/>
+          <w:szCs w:val="12"/>
+        </w:rPr>
+        <w:t>at</w:t>
+      </w:r>
+      <w:proofErr w:type="spellEnd"/>
+      <w:r>
+        <w:rPr>
+          <w:i/>
+          <w:sz w:val="20"/>
+          <w:szCs w:val="12"/>
+        </w:rPr>
+        <w:t xml:space="preserve"> )</w:t>
+      </w:r>
+      <w:proofErr w:type="gramEnd"/>
+      <w:r>
+        <w:rPr>
+          <w:i/>
+          <w:sz w:val="20"/>
+          <w:szCs w:val="12"/>
+        </w:rPr>
+        <w:t xml:space="preserve">. </w:t>
       </w:r>
     </w:p>
     <w:p/>
     <w:p/>
-    <w:p/>
-    <w:p/>
-    <w:p/>
-    <w:p>
-      <w:pPr>
-        <w:jc w:val="center"/>
-      </w:pPr>
-      <w:r>
-        <w:rPr>
-          <w:sz w:val="20"/>
-        </w:rPr>
-        <w:t>______________________________________________________</w:t>
-      </w:r>
-    </w:p>
-    <w:p>
-      <w:pPr>
-        <w:jc w:val="center"/>
-      </w:pPr>
-      <w:r>
-        <w:rPr>
-          <w:b/>
-          <w:sz w:val="20"/>
-        </w:rPr>
-        <w:t>PROFISSIONAL</w:t>
-      </w:r>
-    </w:p>
-    <w:p>
-      <w:pPr>
-        <w:jc w:val="center"/>
-      </w:pPr>
-      <w:r>
-        <w:rPr>
-          <w:sz w:val="20"/>
-        </w:rPr>
-        <w:t>ATENÇÃO PRIMÁRIA A SÁUDE – ATALAIA DO NORTE – AM</w:t>
-      </w:r>
-    </w:p>
-    <w:p>
-      <w:pPr>
-        <w:jc w:val="center"/>
-      </w:pPr>
-      <w:r>
-        <w:rPr>
-          <w:sz w:val="20"/>
-        </w:rPr>
-        <w:t>HIPERDIA – INFORMAÇÃO</w:t>
-      </w:r>
-    </w:p>
-    <w:p>
-      <w:pPr>
-        <w:jc w:val="center"/>
-      </w:pPr>
-      <w:r>
-        <w:rPr>
-          <w:sz w:val="20"/>
-        </w:rPr>
-        <w:t>Tratamento para Hipertensão – ultima atualização – {{ ultima_atualizacao }}.</w:t>
-      </w:r>
-    </w:p>
     <w:sectPr>
       <w:headerReference w:type="default" r:id="rId7"/>
       <w:footerReference w:type="default" r:id="rId8"/>
       <w:pgSz w:w="11906" w:h="16838"/>
-      <w:pgMar w:top="576" w:right="864" w:bottom="576" w:left="864" w:header="708" w:footer="1134" w:gutter="0"/>
+      <w:pgMar w:top="1701" w:right="1134" w:bottom="1134" w:left="1701" w:header="708" w:footer="1134" w:gutter="0"/>
       <w:cols w:space="708"/>
       <w:docGrid w:linePitch="360"/>
     </w:sectPr>

</xml_diff>

<commit_message>
quase pronto o receituario 0.9, falta talvez a fonte diminuir pra cabe tudo numa pagina
</commit_message>
<xml_diff>
--- a/modelos/template_receituario_dynamic.docx
+++ b/modelos/template_receituario_dynamic.docx
@@ -72,249 +72,73 @@
     </w:p>
     <w:p>
       <w:pPr>
-        <w:spacing w:after="0"/>
         <w:jc w:val="right"/>
+      </w:pPr>
+      <w:r>
+        <w:rPr>
+          <w:sz w:val="24"/>
+        </w:rPr>
+        <w:t>Atalaia do Norte - AM, ___ de ________ de _________</w:t>
+      </w:r>
+    </w:p>
+    <w:p/>
+    <w:p/>
+    <w:p>
+      <w:pPr>
+        <w:jc w:val="center"/>
+      </w:pPr>
+      <w:r>
         <w:rPr>
           <w:sz w:val="20"/>
         </w:rPr>
-      </w:pPr>
-      <w:r>
-        <w:rPr>
-          <w:sz w:val="24"/>
-          <w:szCs w:val="28"/>
-        </w:rPr>
-        <w:t xml:space="preserve">Atalaia do Norte - AM, ___ de ________ </w:t>
-      </w:r>
-      <w:proofErr w:type="spellStart"/>
-      <w:r>
-        <w:rPr>
-          <w:sz w:val="24"/>
-          <w:szCs w:val="28"/>
-        </w:rPr>
-        <w:t>de</w:t>
-      </w:r>
-      <w:proofErr w:type="spellEnd"/>
-      <w:r>
-        <w:rPr>
-          <w:sz w:val="24"/>
-          <w:szCs w:val="28"/>
-        </w:rPr>
-        <w:t xml:space="preserve"> _________</w:t>
+        <w:t>______________________________________________________</w:t>
       </w:r>
     </w:p>
     <w:p>
       <w:pPr>
-        <w:spacing w:after="0"/>
-      </w:pPr>
-    </w:p>
-    <w:p>
-      <w:pPr>
-        <w:spacing w:after="0"/>
-      </w:pPr>
-    </w:p>
-    <w:p>
-      <w:pPr>
-        <w:spacing w:after="0"/>
         <w:jc w:val="center"/>
-      </w:pPr>
-    </w:p>
-    <w:p>
-      <w:pPr>
-        <w:spacing w:after="0"/>
-        <w:jc w:val="center"/>
-      </w:pPr>
-    </w:p>
-    <w:p>
-      <w:pPr>
-        <w:spacing w:after="0"/>
-        <w:jc w:val="center"/>
-      </w:pPr>
-    </w:p>
-    <w:p>
-      <w:pPr>
-        <w:spacing w:after="0"/>
-        <w:jc w:val="center"/>
-      </w:pPr>
-    </w:p>
-    <w:p>
-      <w:pPr>
-        <w:spacing w:after="0"/>
-        <w:jc w:val="center"/>
-      </w:pPr>
-    </w:p>
-    <w:p>
-      <w:pPr>
-        <w:spacing w:after="0"/>
-        <w:jc w:val="center"/>
-      </w:pPr>
-    </w:p>
-    <w:p>
-      <w:pPr>
-        <w:spacing w:after="0"/>
-        <w:jc w:val="center"/>
-      </w:pPr>
-      <w:r>
-        <w:t>__________</w:t>
-      </w:r>
-      <w:r>
-        <w:t>_____________________________</w:t>
-      </w:r>
-      <w:r>
-        <w:t>_______________</w:t>
-      </w:r>
-    </w:p>
-    <w:p>
-      <w:pPr>
-        <w:spacing w:after="0" w:line="240" w:lineRule="auto"/>
-        <w:jc w:val="center"/>
-        <w:rPr>
-          <w:szCs w:val="12"/>
-        </w:rPr>
       </w:pPr>
       <w:r>
         <w:rPr>
-          <w:szCs w:val="12"/>
+          <w:sz w:val="20"/>
         </w:rPr>
         <w:t>PROFISSIONAL</w:t>
       </w:r>
     </w:p>
     <w:p>
       <w:pPr>
-        <w:spacing w:after="0" w:line="240" w:lineRule="auto"/>
         <w:jc w:val="center"/>
-        <w:rPr>
-          <w:szCs w:val="12"/>
-        </w:rPr>
       </w:pPr>
       <w:r>
         <w:rPr>
-          <w:szCs w:val="12"/>
+          <w:sz w:val="20"/>
         </w:rPr>
-        <w:t>ATENÇÃO PRIMÁRIA A SÁUDE – ATALAIA DO NORTE – AM</w:t>
+        <w:t>ATENÇÃO PRIMÁRIA À SAÚDE – ATALAIA DO NORTE – AM</w:t>
       </w:r>
     </w:p>
     <w:p>
       <w:pPr>
-        <w:spacing w:after="0" w:line="240" w:lineRule="auto"/>
-        <w:jc w:val="center"/>
-        <w:rPr>
-          <w:sz w:val="20"/>
-          <w:szCs w:val="12"/>
-        </w:rPr>
-      </w:pPr>
-    </w:p>
-    <w:p>
-      <w:pPr>
-        <w:spacing w:after="0" w:line="240" w:lineRule="auto"/>
-        <w:rPr>
-          <w:b/>
-          <w:sz w:val="20"/>
-          <w:szCs w:val="12"/>
-        </w:rPr>
-      </w:pPr>
-    </w:p>
-    <w:p>
-      <w:pPr>
-        <w:spacing w:after="0" w:line="240" w:lineRule="auto"/>
-        <w:rPr>
-          <w:b/>
-          <w:sz w:val="20"/>
-          <w:szCs w:val="12"/>
-        </w:rPr>
-      </w:pPr>
-    </w:p>
-    <w:p>
-      <w:pPr>
-        <w:spacing w:after="0" w:line="240" w:lineRule="auto"/>
-        <w:rPr>
-          <w:b/>
-          <w:sz w:val="20"/>
-          <w:szCs w:val="12"/>
-        </w:rPr>
+        <w:jc w:val="left"/>
       </w:pPr>
       <w:r>
         <w:rPr>
           <w:b/>
           <w:sz w:val="20"/>
-          <w:szCs w:val="12"/>
         </w:rPr>
         <w:t>HIPERDIA – INFORMAÇÃO</w:t>
       </w:r>
     </w:p>
     <w:p>
       <w:pPr>
-        <w:spacing w:after="0" w:line="240" w:lineRule="auto"/>
-        <w:rPr>
-          <w:i/>
-          <w:sz w:val="20"/>
-          <w:szCs w:val="12"/>
-        </w:rPr>
+        <w:jc w:val="left"/>
       </w:pPr>
       <w:r>
         <w:rPr>
-          <w:i/>
           <w:sz w:val="20"/>
-          <w:szCs w:val="12"/>
         </w:rPr>
-        <w:t xml:space="preserve">Tratamento para Hipertensão – </w:t>
-      </w:r>
-      <w:proofErr w:type="spellStart"/>
-      <w:r>
-        <w:rPr>
-          <w:i/>
-          <w:sz w:val="20"/>
-          <w:szCs w:val="12"/>
-        </w:rPr>
-        <w:t>ultima</w:t>
-      </w:r>
-      <w:proofErr w:type="spellEnd"/>
-      <w:r>
-        <w:rPr>
-          <w:i/>
-          <w:sz w:val="20"/>
-          <w:szCs w:val="12"/>
-        </w:rPr>
-        <w:t xml:space="preserve"> atualização – (data </w:t>
-      </w:r>
-      <w:proofErr w:type="spellStart"/>
-      <w:r>
-        <w:rPr>
-          <w:i/>
-          <w:sz w:val="20"/>
-          <w:szCs w:val="12"/>
-        </w:rPr>
-        <w:t>updated_</w:t>
-      </w:r>
-      <w:proofErr w:type="gramStart"/>
-      <w:r>
-        <w:rPr>
-          <w:i/>
-          <w:sz w:val="20"/>
-          <w:szCs w:val="12"/>
-        </w:rPr>
-        <w:t>at</w:t>
-      </w:r>
-      <w:proofErr w:type="spellEnd"/>
-      <w:r>
-        <w:rPr>
-          <w:i/>
-          <w:sz w:val="20"/>
-          <w:szCs w:val="12"/>
-        </w:rPr>
-        <w:t xml:space="preserve"> )</w:t>
-      </w:r>
-      <w:proofErr w:type="gramEnd"/>
-      <w:r>
-        <w:rPr>
-          <w:i/>
-          <w:sz w:val="20"/>
-          <w:szCs w:val="12"/>
-        </w:rPr>
-        <w:t xml:space="preserve">. </w:t>
+        <w:t>Tratamento para Hipertensão – ultima atualização – {{ ultima_atualizacao }}.</w:t>
       </w:r>
     </w:p>
-    <w:p/>
-    <w:p/>
     <w:sectPr>
       <w:headerReference w:type="default" r:id="rId7"/>
       <w:footerReference w:type="default" r:id="rId8"/>

</xml_diff>